<commit_message>
filling out the final report
</commit_message>
<xml_diff>
--- a/HCI 2019 Project 1/cs7321_project1_report.docx
+++ b/HCI 2019 Project 1/cs7321_project1_report.docx
@@ -142,19 +142,40 @@
       <w:pPr>
         <w:rPr>
           <w:rFonts w:ascii="Times New Roman" w:cs="Times New Roman" w:eastAsia="Times New Roman" w:hAnsi="Times New Roman"/>
-          <w:sz w:val="24"/>
-          <w:szCs w:val="24"/>
-        </w:rPr>
-      </w:pPr>
-      <w:r>
-        <w:rPr>
-          <w:rFonts w:ascii="Times New Roman" w:cs="Times New Roman" w:eastAsia="Times New Roman" w:hAnsi="Times New Roman"/>
           <w:b w:val="1"/>
           <w:sz w:val="24"/>
           <w:szCs w:val="24"/>
-          <w:rtl w:val="0"/>
-        </w:rPr>
-        <w:t xml:space="preserve">1. Introduction- </w:t>
+        </w:rPr>
+      </w:pPr>
+      <w:r>
+        <w:rPr>
+          <w:rFonts w:ascii="Times New Roman" w:cs="Times New Roman" w:eastAsia="Times New Roman" w:hAnsi="Times New Roman"/>
+          <w:b w:val="1"/>
+          <w:sz w:val="24"/>
+          <w:szCs w:val="24"/>
+          <w:rtl w:val="0"/>
+        </w:rPr>
+        <w:t xml:space="preserve">1. Introduction-</w:t>
+      </w:r>
+    </w:p>
+    <w:p>
+      <w:pPr>
+        <w:ind w:firstLine="720"/>
+        <w:rPr>
+          <w:rFonts w:ascii="Times New Roman" w:cs="Times New Roman" w:eastAsia="Times New Roman" w:hAnsi="Times New Roman"/>
+          <w:sz w:val="24"/>
+          <w:szCs w:val="24"/>
+        </w:rPr>
+      </w:pPr>
+      <w:r>
+        <w:rPr>
+          <w:rFonts w:ascii="Times New Roman" w:cs="Times New Roman" w:eastAsia="Times New Roman" w:hAnsi="Times New Roman"/>
+          <w:b w:val="1"/>
+          <w:sz w:val="24"/>
+          <w:szCs w:val="24"/>
+          <w:rtl w:val="0"/>
+        </w:rPr>
+        <w:t xml:space="preserve"> </w:t>
       </w:r>
       <w:r>
         <w:rPr>
@@ -202,6 +223,1252 @@
         </w:rPr>
         <w:tab/>
         <w:t xml:space="preserve">There is a small body of work that demonstrates the viability of applying clustering algorithms to the task of biosignal processing. However of this corpus very little has been applied specifically to the task of eye movement classification. Clustering as a statistical technique has a decades long pedigree and has had demonstrable success in many disciplines of bioinformatics. Unsupervised machine learning is a very robust array of techniques that has many advantages to offer HCI.</w:t>
+      </w:r>
+    </w:p>
+    <w:p>
+      <w:pPr>
+        <w:rPr>
+          <w:rFonts w:ascii="Times New Roman" w:cs="Times New Roman" w:eastAsia="Times New Roman" w:hAnsi="Times New Roman"/>
+          <w:sz w:val="24"/>
+          <w:szCs w:val="24"/>
+        </w:rPr>
+      </w:pPr>
+      <w:r>
+        <w:rPr>
+          <w:rFonts w:ascii="Times New Roman" w:cs="Times New Roman" w:eastAsia="Times New Roman" w:hAnsi="Times New Roman"/>
+          <w:sz w:val="24"/>
+          <w:szCs w:val="24"/>
+          <w:rtl w:val="0"/>
+        </w:rPr>
+        <w:tab/>
+        <w:t xml:space="preserve">Clustering techniques are able to automatically divide datasets in subsets on the bases of a distance measure acting on some features, or on the raw data. K-Means is one of the best established and most widely supported clustering algorithms. It is able to detect a specific number of clusters in data, whereas other algorithms return a number of cluster defined by the structure of the data or a variable number of clusters. This is well suited to the task of fixation vs. saccade classification where we would expect to find exactly to clusters.</w:t>
+      </w:r>
+    </w:p>
+    <w:p>
+      <w:pPr>
+        <w:rPr>
+          <w:rFonts w:ascii="Times New Roman" w:cs="Times New Roman" w:eastAsia="Times New Roman" w:hAnsi="Times New Roman"/>
+          <w:sz w:val="24"/>
+          <w:szCs w:val="24"/>
+        </w:rPr>
+      </w:pPr>
+      <w:r>
+        <w:rPr>
+          <w:rFonts w:ascii="Times New Roman" w:cs="Times New Roman" w:eastAsia="Times New Roman" w:hAnsi="Times New Roman"/>
+          <w:sz w:val="24"/>
+          <w:szCs w:val="24"/>
+          <w:rtl w:val="0"/>
+        </w:rPr>
+        <w:tab/>
+        <w:t xml:space="preserve">In this paper K-Means is experimentally applied to the task of classifying fixations and saccades in a sample of 1800 data points collected from the eye movements of a subject at Texas State University in 2009. Feature extraction is limited to velocity and position in the x and y directions. The eye movements classifications given by K-Means are then compared to I-VT classification on the same feature set.</w:t>
+      </w:r>
+    </w:p>
+    <w:p>
+      <w:pPr>
+        <w:rPr>
+          <w:rFonts w:ascii="Times New Roman" w:cs="Times New Roman" w:eastAsia="Times New Roman" w:hAnsi="Times New Roman"/>
+          <w:sz w:val="24"/>
+          <w:szCs w:val="24"/>
+        </w:rPr>
+      </w:pPr>
+      <w:r>
+        <w:rPr>
+          <w:rtl w:val="0"/>
+        </w:rPr>
+      </w:r>
+    </w:p>
+    <w:p>
+      <w:pPr>
+        <w:rPr>
+          <w:rFonts w:ascii="Times New Roman" w:cs="Times New Roman" w:eastAsia="Times New Roman" w:hAnsi="Times New Roman"/>
+          <w:b w:val="1"/>
+          <w:sz w:val="24"/>
+          <w:szCs w:val="24"/>
+        </w:rPr>
+      </w:pPr>
+      <w:r>
+        <w:rPr>
+          <w:rFonts w:ascii="Times New Roman" w:cs="Times New Roman" w:eastAsia="Times New Roman" w:hAnsi="Times New Roman"/>
+          <w:b w:val="1"/>
+          <w:sz w:val="24"/>
+          <w:szCs w:val="24"/>
+          <w:rtl w:val="0"/>
+        </w:rPr>
+        <w:t xml:space="preserve">2. Background-</w:t>
+      </w:r>
+    </w:p>
+    <w:p>
+      <w:pPr>
+        <w:rPr>
+          <w:rFonts w:ascii="Times New Roman" w:cs="Times New Roman" w:eastAsia="Times New Roman" w:hAnsi="Times New Roman"/>
+          <w:sz w:val="24"/>
+          <w:szCs w:val="24"/>
+        </w:rPr>
+      </w:pPr>
+      <w:r>
+        <w:rPr>
+          <w:rFonts w:ascii="Times New Roman" w:cs="Times New Roman" w:eastAsia="Times New Roman" w:hAnsi="Times New Roman"/>
+          <w:b w:val="1"/>
+          <w:sz w:val="24"/>
+          <w:szCs w:val="24"/>
+          <w:rtl w:val="0"/>
+        </w:rPr>
+        <w:t xml:space="preserve">2.1 K-Means </w:t>
+      </w:r>
+      <w:r>
+        <w:rPr>
+          <w:rFonts w:ascii="Times New Roman" w:cs="Times New Roman" w:eastAsia="Times New Roman" w:hAnsi="Times New Roman"/>
+          <w:sz w:val="24"/>
+          <w:szCs w:val="24"/>
+          <w:rtl w:val="0"/>
+        </w:rPr>
+        <w:t xml:space="preserve">is a clustering algorithm which has been in common usage since 1967. It functions by guessing and then iteratively adjusting k cluster centroids within some data[1]. K must be defined as an input parameter of the algorithm. Although many newer clustering algorithms have been defined, K-Means allows us to force the finding of exactly 2 clusters which is ideal for the separation of fixations and saccades. More complex algorithms might be better suited to more complex analysis, such as the detection of fixations, saccades, and smooth pursuits. K-Means also offers the advantage of running in quasi- O(n) time which is extremely fast by the standards of machine learning. Clustering algorithms are all very sensitive to the analyst's choice of distance measure. This experiment was conducted using a Euclidean distance measure. The K-Means algorithm is broadly described as:</w:t>
+      </w:r>
+    </w:p>
+    <w:p>
+      <w:pPr>
+        <w:rPr>
+          <w:rFonts w:ascii="Times New Roman" w:cs="Times New Roman" w:eastAsia="Times New Roman" w:hAnsi="Times New Roman"/>
+          <w:sz w:val="24"/>
+          <w:szCs w:val="24"/>
+        </w:rPr>
+      </w:pPr>
+      <w:r>
+        <w:rPr>
+          <w:rtl w:val="0"/>
+        </w:rPr>
+      </w:r>
+    </w:p>
+    <w:tbl>
+      <w:tblPr>
+        <w:tblStyle w:val="Table1"/>
+        <w:tblW w:w="9360.0" w:type="dxa"/>
+        <w:jc w:val="left"/>
+        <w:tblInd w:w="100.0" w:type="pct"/>
+        <w:tblBorders>
+          <w:top w:color="000000" w:space="0" w:sz="8" w:val="single"/>
+          <w:left w:color="000000" w:space="0" w:sz="8" w:val="single"/>
+          <w:bottom w:color="000000" w:space="0" w:sz="8" w:val="single"/>
+          <w:right w:color="000000" w:space="0" w:sz="8" w:val="single"/>
+          <w:insideH w:color="000000" w:space="0" w:sz="8" w:val="single"/>
+          <w:insideV w:color="000000" w:space="0" w:sz="8" w:val="single"/>
+        </w:tblBorders>
+        <w:tblLayout w:type="fixed"/>
+        <w:tblLook w:val="0600"/>
+      </w:tblPr>
+      <w:tblGrid>
+        <w:gridCol w:w="9360"/>
+        <w:tblGridChange w:id="0">
+          <w:tblGrid>
+            <w:gridCol w:w="9360"/>
+          </w:tblGrid>
+        </w:tblGridChange>
+      </w:tblGrid>
+      <w:tr>
+        <w:tc>
+          <w:tcPr>
+            <w:shd w:fill="auto" w:val="clear"/>
+            <w:tcMar>
+              <w:top w:w="100.0" w:type="dxa"/>
+              <w:left w:w="100.0" w:type="dxa"/>
+              <w:bottom w:w="100.0" w:type="dxa"/>
+              <w:right w:w="100.0" w:type="dxa"/>
+            </w:tcMar>
+            <w:vAlign w:val="top"/>
+          </w:tcPr>
+          <w:p>
+            <w:pPr>
+              <w:keepNext w:val="0"/>
+              <w:keepLines w:val="0"/>
+              <w:widowControl w:val="0"/>
+              <w:pBdr>
+                <w:top w:space="0" w:sz="0" w:val="nil"/>
+                <w:left w:space="0" w:sz="0" w:val="nil"/>
+                <w:bottom w:space="0" w:sz="0" w:val="nil"/>
+                <w:right w:space="0" w:sz="0" w:val="nil"/>
+                <w:between w:space="0" w:sz="0" w:val="nil"/>
+              </w:pBdr>
+              <w:shd w:fill="auto" w:val="clear"/>
+              <w:spacing w:after="0" w:before="0" w:line="240" w:lineRule="auto"/>
+              <w:ind w:left="0" w:right="0" w:firstLine="0"/>
+              <w:jc w:val="left"/>
+              <w:rPr>
+                <w:rFonts w:ascii="Times New Roman" w:cs="Times New Roman" w:eastAsia="Times New Roman" w:hAnsi="Times New Roman"/>
+                <w:sz w:val="24"/>
+                <w:szCs w:val="24"/>
+              </w:rPr>
+            </w:pPr>
+            <w:r>
+              <w:rPr>
+                <w:rFonts w:ascii="Times New Roman" w:cs="Times New Roman" w:eastAsia="Times New Roman" w:hAnsi="Times New Roman"/>
+                <w:sz w:val="24"/>
+                <w:szCs w:val="24"/>
+                <w:rtl w:val="0"/>
+              </w:rPr>
+              <w:t xml:space="preserve">Given set of data points s{s</w:t>
+            </w:r>
+            <w:r>
+              <w:rPr>
+                <w:rFonts w:ascii="Times New Roman" w:cs="Times New Roman" w:eastAsia="Times New Roman" w:hAnsi="Times New Roman"/>
+                <w:sz w:val="24"/>
+                <w:szCs w:val="24"/>
+                <w:vertAlign w:val="subscript"/>
+                <w:rtl w:val="0"/>
+              </w:rPr>
+              <w:t xml:space="preserve">1</w:t>
+            </w:r>
+            <w:r>
+              <w:rPr>
+                <w:rFonts w:ascii="Times New Roman" w:cs="Times New Roman" w:eastAsia="Times New Roman" w:hAnsi="Times New Roman"/>
+                <w:sz w:val="24"/>
+                <w:szCs w:val="24"/>
+                <w:rtl w:val="0"/>
+              </w:rPr>
+              <w:t xml:space="preserve">,...,s</w:t>
+            </w:r>
+            <w:r>
+              <w:rPr>
+                <w:rFonts w:ascii="Times New Roman" w:cs="Times New Roman" w:eastAsia="Times New Roman" w:hAnsi="Times New Roman"/>
+                <w:sz w:val="24"/>
+                <w:szCs w:val="24"/>
+                <w:vertAlign w:val="subscript"/>
+                <w:rtl w:val="0"/>
+              </w:rPr>
+              <w:t xml:space="preserve">n</w:t>
+            </w:r>
+            <w:r>
+              <w:rPr>
+                <w:rFonts w:ascii="Times New Roman" w:cs="Times New Roman" w:eastAsia="Times New Roman" w:hAnsi="Times New Roman"/>
+                <w:sz w:val="24"/>
+                <w:szCs w:val="24"/>
+                <w:rtl w:val="0"/>
+              </w:rPr>
+              <w:t xml:space="preserve">}</w:t>
+            </w:r>
+          </w:p>
+          <w:p>
+            <w:pPr>
+              <w:keepNext w:val="0"/>
+              <w:keepLines w:val="0"/>
+              <w:widowControl w:val="0"/>
+              <w:pBdr>
+                <w:top w:space="0" w:sz="0" w:val="nil"/>
+                <w:left w:space="0" w:sz="0" w:val="nil"/>
+                <w:bottom w:space="0" w:sz="0" w:val="nil"/>
+                <w:right w:space="0" w:sz="0" w:val="nil"/>
+                <w:between w:space="0" w:sz="0" w:val="nil"/>
+              </w:pBdr>
+              <w:shd w:fill="auto" w:val="clear"/>
+              <w:spacing w:after="0" w:before="0" w:line="240" w:lineRule="auto"/>
+              <w:ind w:left="0" w:right="0" w:firstLine="0"/>
+              <w:jc w:val="left"/>
+              <w:rPr>
+                <w:rFonts w:ascii="Times New Roman" w:cs="Times New Roman" w:eastAsia="Times New Roman" w:hAnsi="Times New Roman"/>
+                <w:sz w:val="24"/>
+                <w:szCs w:val="24"/>
+              </w:rPr>
+            </w:pPr>
+            <w:r>
+              <w:rPr>
+                <w:rFonts w:ascii="Times New Roman" w:cs="Times New Roman" w:eastAsia="Times New Roman" w:hAnsi="Times New Roman"/>
+                <w:sz w:val="24"/>
+                <w:szCs w:val="24"/>
+                <w:rtl w:val="0"/>
+              </w:rPr>
+              <w:t xml:space="preserve">Randomly initialize set c{c</w:t>
+            </w:r>
+            <w:r>
+              <w:rPr>
+                <w:rFonts w:ascii="Times New Roman" w:cs="Times New Roman" w:eastAsia="Times New Roman" w:hAnsi="Times New Roman"/>
+                <w:sz w:val="24"/>
+                <w:szCs w:val="24"/>
+                <w:vertAlign w:val="subscript"/>
+                <w:rtl w:val="0"/>
+              </w:rPr>
+              <w:t xml:space="preserve">1</w:t>
+            </w:r>
+            <w:r>
+              <w:rPr>
+                <w:rFonts w:ascii="Times New Roman" w:cs="Times New Roman" w:eastAsia="Times New Roman" w:hAnsi="Times New Roman"/>
+                <w:sz w:val="24"/>
+                <w:szCs w:val="24"/>
+                <w:rtl w:val="0"/>
+              </w:rPr>
+              <w:t xml:space="preserve">,...,c</w:t>
+            </w:r>
+            <w:r>
+              <w:rPr>
+                <w:rFonts w:ascii="Times New Roman" w:cs="Times New Roman" w:eastAsia="Times New Roman" w:hAnsi="Times New Roman"/>
+                <w:sz w:val="24"/>
+                <w:szCs w:val="24"/>
+                <w:vertAlign w:val="subscript"/>
+                <w:rtl w:val="0"/>
+              </w:rPr>
+              <w:t xml:space="preserve">k</w:t>
+            </w:r>
+            <w:r>
+              <w:rPr>
+                <w:rFonts w:ascii="Times New Roman" w:cs="Times New Roman" w:eastAsia="Times New Roman" w:hAnsi="Times New Roman"/>
+                <w:sz w:val="24"/>
+                <w:szCs w:val="24"/>
+                <w:rtl w:val="0"/>
+              </w:rPr>
+              <w:t xml:space="preserve">} of k centroids</w:t>
+            </w:r>
+          </w:p>
+          <w:p>
+            <w:pPr>
+              <w:keepNext w:val="0"/>
+              <w:keepLines w:val="0"/>
+              <w:widowControl w:val="0"/>
+              <w:pBdr>
+                <w:top w:space="0" w:sz="0" w:val="nil"/>
+                <w:left w:space="0" w:sz="0" w:val="nil"/>
+                <w:bottom w:space="0" w:sz="0" w:val="nil"/>
+                <w:right w:space="0" w:sz="0" w:val="nil"/>
+                <w:between w:space="0" w:sz="0" w:val="nil"/>
+              </w:pBdr>
+              <w:shd w:fill="auto" w:val="clear"/>
+              <w:spacing w:after="0" w:before="0" w:line="240" w:lineRule="auto"/>
+              <w:ind w:left="0" w:right="0" w:firstLine="0"/>
+              <w:jc w:val="left"/>
+              <w:rPr>
+                <w:rFonts w:ascii="Times New Roman" w:cs="Times New Roman" w:eastAsia="Times New Roman" w:hAnsi="Times New Roman"/>
+                <w:sz w:val="24"/>
+                <w:szCs w:val="24"/>
+              </w:rPr>
+            </w:pPr>
+            <w:r>
+              <w:rPr>
+                <w:rFonts w:ascii="Times New Roman" w:cs="Times New Roman" w:eastAsia="Times New Roman" w:hAnsi="Times New Roman"/>
+                <w:sz w:val="24"/>
+                <w:szCs w:val="24"/>
+                <w:rtl w:val="0"/>
+              </w:rPr>
+              <w:t xml:space="preserve">Initialize a set of results {r</w:t>
+            </w:r>
+            <w:r>
+              <w:rPr>
+                <w:rFonts w:ascii="Times New Roman" w:cs="Times New Roman" w:eastAsia="Times New Roman" w:hAnsi="Times New Roman"/>
+                <w:sz w:val="24"/>
+                <w:szCs w:val="24"/>
+                <w:vertAlign w:val="subscript"/>
+                <w:rtl w:val="0"/>
+              </w:rPr>
+              <w:t xml:space="preserve">1</w:t>
+            </w:r>
+            <w:r>
+              <w:rPr>
+                <w:rFonts w:ascii="Times New Roman" w:cs="Times New Roman" w:eastAsia="Times New Roman" w:hAnsi="Times New Roman"/>
+                <w:sz w:val="24"/>
+                <w:szCs w:val="24"/>
+                <w:rtl w:val="0"/>
+              </w:rPr>
+              <w:t xml:space="preserve">,...,r</w:t>
+            </w:r>
+            <w:r>
+              <w:rPr>
+                <w:rFonts w:ascii="Times New Roman" w:cs="Times New Roman" w:eastAsia="Times New Roman" w:hAnsi="Times New Roman"/>
+                <w:sz w:val="24"/>
+                <w:szCs w:val="24"/>
+                <w:vertAlign w:val="subscript"/>
+                <w:rtl w:val="0"/>
+              </w:rPr>
+              <w:t xml:space="preserve">n</w:t>
+            </w:r>
+            <w:r>
+              <w:rPr>
+                <w:rFonts w:ascii="Times New Roman" w:cs="Times New Roman" w:eastAsia="Times New Roman" w:hAnsi="Times New Roman"/>
+                <w:sz w:val="24"/>
+                <w:szCs w:val="24"/>
+                <w:rtl w:val="0"/>
+              </w:rPr>
+              <w:t xml:space="preserve">} to zeros</w:t>
+            </w:r>
+          </w:p>
+          <w:p>
+            <w:pPr>
+              <w:keepNext w:val="0"/>
+              <w:keepLines w:val="0"/>
+              <w:widowControl w:val="0"/>
+              <w:pBdr>
+                <w:top w:space="0" w:sz="0" w:val="nil"/>
+                <w:left w:space="0" w:sz="0" w:val="nil"/>
+                <w:bottom w:space="0" w:sz="0" w:val="nil"/>
+                <w:right w:space="0" w:sz="0" w:val="nil"/>
+                <w:between w:space="0" w:sz="0" w:val="nil"/>
+              </w:pBdr>
+              <w:shd w:fill="auto" w:val="clear"/>
+              <w:spacing w:after="0" w:before="0" w:line="240" w:lineRule="auto"/>
+              <w:ind w:left="0" w:right="0" w:firstLine="0"/>
+              <w:jc w:val="left"/>
+              <w:rPr>
+                <w:rFonts w:ascii="Times New Roman" w:cs="Times New Roman" w:eastAsia="Times New Roman" w:hAnsi="Times New Roman"/>
+                <w:sz w:val="24"/>
+                <w:szCs w:val="24"/>
+              </w:rPr>
+            </w:pPr>
+            <w:r>
+              <w:rPr>
+                <w:rtl w:val="0"/>
+              </w:rPr>
+            </w:r>
+          </w:p>
+          <w:p>
+            <w:pPr>
+              <w:keepNext w:val="0"/>
+              <w:keepLines w:val="0"/>
+              <w:widowControl w:val="0"/>
+              <w:pBdr>
+                <w:top w:space="0" w:sz="0" w:val="nil"/>
+                <w:left w:space="0" w:sz="0" w:val="nil"/>
+                <w:bottom w:space="0" w:sz="0" w:val="nil"/>
+                <w:right w:space="0" w:sz="0" w:val="nil"/>
+                <w:between w:space="0" w:sz="0" w:val="nil"/>
+              </w:pBdr>
+              <w:shd w:fill="auto" w:val="clear"/>
+              <w:spacing w:after="0" w:before="0" w:line="240" w:lineRule="auto"/>
+              <w:ind w:left="0" w:right="0" w:firstLine="0"/>
+              <w:jc w:val="left"/>
+              <w:rPr>
+                <w:rFonts w:ascii="Times New Roman" w:cs="Times New Roman" w:eastAsia="Times New Roman" w:hAnsi="Times New Roman"/>
+                <w:sz w:val="24"/>
+                <w:szCs w:val="24"/>
+              </w:rPr>
+            </w:pPr>
+            <w:r>
+              <w:rPr>
+                <w:rFonts w:ascii="Times New Roman" w:cs="Times New Roman" w:eastAsia="Times New Roman" w:hAnsi="Times New Roman"/>
+                <w:sz w:val="24"/>
+                <w:szCs w:val="24"/>
+                <w:rtl w:val="0"/>
+              </w:rPr>
+              <w:t xml:space="preserve">Loop until c does not change:</w:t>
+            </w:r>
+          </w:p>
+          <w:p>
+            <w:pPr>
+              <w:keepNext w:val="0"/>
+              <w:keepLines w:val="0"/>
+              <w:widowControl w:val="0"/>
+              <w:pBdr>
+                <w:top w:space="0" w:sz="0" w:val="nil"/>
+                <w:left w:space="0" w:sz="0" w:val="nil"/>
+                <w:bottom w:space="0" w:sz="0" w:val="nil"/>
+                <w:right w:space="0" w:sz="0" w:val="nil"/>
+                <w:between w:space="0" w:sz="0" w:val="nil"/>
+              </w:pBdr>
+              <w:shd w:fill="auto" w:val="clear"/>
+              <w:spacing w:after="0" w:before="0" w:line="240" w:lineRule="auto"/>
+              <w:ind w:left="0" w:right="0" w:firstLine="0"/>
+              <w:jc w:val="left"/>
+              <w:rPr>
+                <w:rFonts w:ascii="Times New Roman" w:cs="Times New Roman" w:eastAsia="Times New Roman" w:hAnsi="Times New Roman"/>
+                <w:sz w:val="24"/>
+                <w:szCs w:val="24"/>
+              </w:rPr>
+            </w:pPr>
+            <w:r>
+              <w:rPr>
+                <w:rFonts w:ascii="Times New Roman" w:cs="Times New Roman" w:eastAsia="Times New Roman" w:hAnsi="Times New Roman"/>
+                <w:sz w:val="24"/>
+                <w:szCs w:val="24"/>
+                <w:rtl w:val="0"/>
+              </w:rPr>
+              <w:t xml:space="preserve">  for i = 1 to n:</w:t>
+            </w:r>
+          </w:p>
+          <w:p>
+            <w:pPr>
+              <w:keepNext w:val="0"/>
+              <w:keepLines w:val="0"/>
+              <w:widowControl w:val="0"/>
+              <w:pBdr>
+                <w:top w:space="0" w:sz="0" w:val="nil"/>
+                <w:left w:space="0" w:sz="0" w:val="nil"/>
+                <w:bottom w:space="0" w:sz="0" w:val="nil"/>
+                <w:right w:space="0" w:sz="0" w:val="nil"/>
+                <w:between w:space="0" w:sz="0" w:val="nil"/>
+              </w:pBdr>
+              <w:shd w:fill="auto" w:val="clear"/>
+              <w:spacing w:after="0" w:before="0" w:line="240" w:lineRule="auto"/>
+              <w:ind w:left="0" w:right="0" w:firstLine="0"/>
+              <w:jc w:val="left"/>
+              <w:rPr>
+                <w:rFonts w:ascii="Times New Roman" w:cs="Times New Roman" w:eastAsia="Times New Roman" w:hAnsi="Times New Roman"/>
+                <w:sz w:val="24"/>
+                <w:szCs w:val="24"/>
+              </w:rPr>
+            </w:pPr>
+            <w:r>
+              <w:rPr>
+                <w:rFonts w:ascii="Times New Roman" w:cs="Times New Roman" w:eastAsia="Times New Roman" w:hAnsi="Times New Roman"/>
+                <w:sz w:val="24"/>
+                <w:szCs w:val="24"/>
+                <w:rtl w:val="0"/>
+              </w:rPr>
+              <w:t xml:space="preserve">    min_cluster = 0</w:t>
+            </w:r>
+          </w:p>
+          <w:p>
+            <w:pPr>
+              <w:keepNext w:val="0"/>
+              <w:keepLines w:val="0"/>
+              <w:widowControl w:val="0"/>
+              <w:pBdr>
+                <w:top w:space="0" w:sz="0" w:val="nil"/>
+                <w:left w:space="0" w:sz="0" w:val="nil"/>
+                <w:bottom w:space="0" w:sz="0" w:val="nil"/>
+                <w:right w:space="0" w:sz="0" w:val="nil"/>
+                <w:between w:space="0" w:sz="0" w:val="nil"/>
+              </w:pBdr>
+              <w:shd w:fill="auto" w:val="clear"/>
+              <w:spacing w:after="0" w:before="0" w:line="240" w:lineRule="auto"/>
+              <w:ind w:left="0" w:right="0" w:firstLine="0"/>
+              <w:jc w:val="left"/>
+              <w:rPr>
+                <w:rFonts w:ascii="Times New Roman" w:cs="Times New Roman" w:eastAsia="Times New Roman" w:hAnsi="Times New Roman"/>
+                <w:sz w:val="24"/>
+                <w:szCs w:val="24"/>
+              </w:rPr>
+            </w:pPr>
+            <w:r>
+              <w:rPr>
+                <w:rFonts w:ascii="Times New Roman" w:cs="Times New Roman" w:eastAsia="Times New Roman" w:hAnsi="Times New Roman"/>
+                <w:sz w:val="24"/>
+                <w:szCs w:val="24"/>
+                <w:rtl w:val="0"/>
+              </w:rPr>
+              <w:t xml:space="preserve">    min_distance = MAX_FLOAT</w:t>
+            </w:r>
+          </w:p>
+          <w:p>
+            <w:pPr>
+              <w:keepNext w:val="0"/>
+              <w:keepLines w:val="0"/>
+              <w:widowControl w:val="0"/>
+              <w:pBdr>
+                <w:top w:space="0" w:sz="0" w:val="nil"/>
+                <w:left w:space="0" w:sz="0" w:val="nil"/>
+                <w:bottom w:space="0" w:sz="0" w:val="nil"/>
+                <w:right w:space="0" w:sz="0" w:val="nil"/>
+                <w:between w:space="0" w:sz="0" w:val="nil"/>
+              </w:pBdr>
+              <w:shd w:fill="auto" w:val="clear"/>
+              <w:spacing w:after="0" w:before="0" w:line="240" w:lineRule="auto"/>
+              <w:ind w:left="0" w:right="0" w:firstLine="0"/>
+              <w:jc w:val="left"/>
+              <w:rPr>
+                <w:rFonts w:ascii="Times New Roman" w:cs="Times New Roman" w:eastAsia="Times New Roman" w:hAnsi="Times New Roman"/>
+                <w:sz w:val="24"/>
+                <w:szCs w:val="24"/>
+              </w:rPr>
+            </w:pPr>
+            <w:r>
+              <w:rPr>
+                <w:rFonts w:ascii="Times New Roman" w:cs="Times New Roman" w:eastAsia="Times New Roman" w:hAnsi="Times New Roman"/>
+                <w:sz w:val="24"/>
+                <w:szCs w:val="24"/>
+                <w:rtl w:val="0"/>
+              </w:rPr>
+              <w:t xml:space="preserve">    for j = 1 to k:</w:t>
+            </w:r>
+          </w:p>
+          <w:p>
+            <w:pPr>
+              <w:keepNext w:val="0"/>
+              <w:keepLines w:val="0"/>
+              <w:widowControl w:val="0"/>
+              <w:pBdr>
+                <w:top w:space="0" w:sz="0" w:val="nil"/>
+                <w:left w:space="0" w:sz="0" w:val="nil"/>
+                <w:bottom w:space="0" w:sz="0" w:val="nil"/>
+                <w:right w:space="0" w:sz="0" w:val="nil"/>
+                <w:between w:space="0" w:sz="0" w:val="nil"/>
+              </w:pBdr>
+              <w:shd w:fill="auto" w:val="clear"/>
+              <w:spacing w:after="0" w:before="0" w:line="240" w:lineRule="auto"/>
+              <w:ind w:left="0" w:right="0" w:firstLine="0"/>
+              <w:jc w:val="left"/>
+              <w:rPr>
+                <w:rFonts w:ascii="Times New Roman" w:cs="Times New Roman" w:eastAsia="Times New Roman" w:hAnsi="Times New Roman"/>
+                <w:sz w:val="24"/>
+                <w:szCs w:val="24"/>
+              </w:rPr>
+            </w:pPr>
+            <w:r>
+              <w:rPr>
+                <w:rFonts w:ascii="Times New Roman" w:cs="Times New Roman" w:eastAsia="Times New Roman" w:hAnsi="Times New Roman"/>
+                <w:sz w:val="24"/>
+                <w:szCs w:val="24"/>
+                <w:rtl w:val="0"/>
+              </w:rPr>
+              <w:t xml:space="preserve">      calculate distance(s</w:t>
+            </w:r>
+            <w:r>
+              <w:rPr>
+                <w:rFonts w:ascii="Times New Roman" w:cs="Times New Roman" w:eastAsia="Times New Roman" w:hAnsi="Times New Roman"/>
+                <w:sz w:val="24"/>
+                <w:szCs w:val="24"/>
+                <w:vertAlign w:val="subscript"/>
+                <w:rtl w:val="0"/>
+              </w:rPr>
+              <w:t xml:space="preserve">i</w:t>
+            </w:r>
+            <w:r>
+              <w:rPr>
+                <w:rFonts w:ascii="Times New Roman" w:cs="Times New Roman" w:eastAsia="Times New Roman" w:hAnsi="Times New Roman"/>
+                <w:sz w:val="24"/>
+                <w:szCs w:val="24"/>
+                <w:rtl w:val="0"/>
+              </w:rPr>
+              <w:t xml:space="preserve">, c</w:t>
+            </w:r>
+            <w:r>
+              <w:rPr>
+                <w:rFonts w:ascii="Times New Roman" w:cs="Times New Roman" w:eastAsia="Times New Roman" w:hAnsi="Times New Roman"/>
+                <w:sz w:val="24"/>
+                <w:szCs w:val="24"/>
+                <w:vertAlign w:val="subscript"/>
+                <w:rtl w:val="0"/>
+              </w:rPr>
+              <w:t xml:space="preserve">j</w:t>
+            </w:r>
+            <w:r>
+              <w:rPr>
+                <w:rFonts w:ascii="Times New Roman" w:cs="Times New Roman" w:eastAsia="Times New Roman" w:hAnsi="Times New Roman"/>
+                <w:sz w:val="24"/>
+                <w:szCs w:val="24"/>
+                <w:rtl w:val="0"/>
+              </w:rPr>
+              <w:t xml:space="preserve">)</w:t>
+            </w:r>
+          </w:p>
+          <w:p>
+            <w:pPr>
+              <w:keepNext w:val="0"/>
+              <w:keepLines w:val="0"/>
+              <w:widowControl w:val="0"/>
+              <w:pBdr>
+                <w:top w:space="0" w:sz="0" w:val="nil"/>
+                <w:left w:space="0" w:sz="0" w:val="nil"/>
+                <w:bottom w:space="0" w:sz="0" w:val="nil"/>
+                <w:right w:space="0" w:sz="0" w:val="nil"/>
+                <w:between w:space="0" w:sz="0" w:val="nil"/>
+              </w:pBdr>
+              <w:shd w:fill="auto" w:val="clear"/>
+              <w:spacing w:after="0" w:before="0" w:line="240" w:lineRule="auto"/>
+              <w:ind w:left="0" w:right="0" w:firstLine="0"/>
+              <w:jc w:val="left"/>
+              <w:rPr>
+                <w:rFonts w:ascii="Times New Roman" w:cs="Times New Roman" w:eastAsia="Times New Roman" w:hAnsi="Times New Roman"/>
+                <w:sz w:val="24"/>
+                <w:szCs w:val="24"/>
+              </w:rPr>
+            </w:pPr>
+            <w:r>
+              <w:rPr>
+                <w:rFonts w:ascii="Times New Roman" w:cs="Times New Roman" w:eastAsia="Times New Roman" w:hAnsi="Times New Roman"/>
+                <w:sz w:val="24"/>
+                <w:szCs w:val="24"/>
+                <w:rtl w:val="0"/>
+              </w:rPr>
+              <w:t xml:space="preserve">      if (distance &lt; min_distance):</w:t>
+            </w:r>
+          </w:p>
+          <w:p>
+            <w:pPr>
+              <w:keepNext w:val="0"/>
+              <w:keepLines w:val="0"/>
+              <w:widowControl w:val="0"/>
+              <w:pBdr>
+                <w:top w:space="0" w:sz="0" w:val="nil"/>
+                <w:left w:space="0" w:sz="0" w:val="nil"/>
+                <w:bottom w:space="0" w:sz="0" w:val="nil"/>
+                <w:right w:space="0" w:sz="0" w:val="nil"/>
+                <w:between w:space="0" w:sz="0" w:val="nil"/>
+              </w:pBdr>
+              <w:shd w:fill="auto" w:val="clear"/>
+              <w:spacing w:after="0" w:before="0" w:line="240" w:lineRule="auto"/>
+              <w:ind w:left="0" w:right="0" w:firstLine="0"/>
+              <w:jc w:val="left"/>
+              <w:rPr>
+                <w:rFonts w:ascii="Times New Roman" w:cs="Times New Roman" w:eastAsia="Times New Roman" w:hAnsi="Times New Roman"/>
+                <w:sz w:val="24"/>
+                <w:szCs w:val="24"/>
+              </w:rPr>
+            </w:pPr>
+            <w:r>
+              <w:rPr>
+                <w:rFonts w:ascii="Times New Roman" w:cs="Times New Roman" w:eastAsia="Times New Roman" w:hAnsi="Times New Roman"/>
+                <w:sz w:val="24"/>
+                <w:szCs w:val="24"/>
+                <w:rtl w:val="0"/>
+              </w:rPr>
+              <w:t xml:space="preserve">        min_cluster = j</w:t>
+            </w:r>
+          </w:p>
+          <w:p>
+            <w:pPr>
+              <w:keepNext w:val="0"/>
+              <w:keepLines w:val="0"/>
+              <w:widowControl w:val="0"/>
+              <w:pBdr>
+                <w:top w:space="0" w:sz="0" w:val="nil"/>
+                <w:left w:space="0" w:sz="0" w:val="nil"/>
+                <w:bottom w:space="0" w:sz="0" w:val="nil"/>
+                <w:right w:space="0" w:sz="0" w:val="nil"/>
+                <w:between w:space="0" w:sz="0" w:val="nil"/>
+              </w:pBdr>
+              <w:shd w:fill="auto" w:val="clear"/>
+              <w:spacing w:after="0" w:before="0" w:line="240" w:lineRule="auto"/>
+              <w:ind w:left="0" w:right="0" w:firstLine="0"/>
+              <w:jc w:val="left"/>
+              <w:rPr>
+                <w:rFonts w:ascii="Times New Roman" w:cs="Times New Roman" w:eastAsia="Times New Roman" w:hAnsi="Times New Roman"/>
+                <w:sz w:val="24"/>
+                <w:szCs w:val="24"/>
+              </w:rPr>
+            </w:pPr>
+            <w:r>
+              <w:rPr>
+                <w:rFonts w:ascii="Times New Roman" w:cs="Times New Roman" w:eastAsia="Times New Roman" w:hAnsi="Times New Roman"/>
+                <w:sz w:val="24"/>
+                <w:szCs w:val="24"/>
+                <w:rtl w:val="0"/>
+              </w:rPr>
+              <w:t xml:space="preserve">        min_distance = distance</w:t>
+            </w:r>
+          </w:p>
+          <w:p>
+            <w:pPr>
+              <w:keepNext w:val="0"/>
+              <w:keepLines w:val="0"/>
+              <w:widowControl w:val="0"/>
+              <w:pBdr>
+                <w:top w:space="0" w:sz="0" w:val="nil"/>
+                <w:left w:space="0" w:sz="0" w:val="nil"/>
+                <w:bottom w:space="0" w:sz="0" w:val="nil"/>
+                <w:right w:space="0" w:sz="0" w:val="nil"/>
+                <w:between w:space="0" w:sz="0" w:val="nil"/>
+              </w:pBdr>
+              <w:shd w:fill="auto" w:val="clear"/>
+              <w:spacing w:after="0" w:before="0" w:line="240" w:lineRule="auto"/>
+              <w:ind w:left="0" w:right="0" w:firstLine="0"/>
+              <w:jc w:val="left"/>
+              <w:rPr>
+                <w:rFonts w:ascii="Times New Roman" w:cs="Times New Roman" w:eastAsia="Times New Roman" w:hAnsi="Times New Roman"/>
+                <w:sz w:val="24"/>
+                <w:szCs w:val="24"/>
+              </w:rPr>
+            </w:pPr>
+            <w:r>
+              <w:rPr>
+                <w:rFonts w:ascii="Times New Roman" w:cs="Times New Roman" w:eastAsia="Times New Roman" w:hAnsi="Times New Roman"/>
+                <w:sz w:val="24"/>
+                <w:szCs w:val="24"/>
+                <w:rtl w:val="0"/>
+              </w:rPr>
+              <w:t xml:space="preserve">    r</w:t>
+            </w:r>
+            <w:r>
+              <w:rPr>
+                <w:rFonts w:ascii="Times New Roman" w:cs="Times New Roman" w:eastAsia="Times New Roman" w:hAnsi="Times New Roman"/>
+                <w:sz w:val="24"/>
+                <w:szCs w:val="24"/>
+                <w:vertAlign w:val="subscript"/>
+                <w:rtl w:val="0"/>
+              </w:rPr>
+              <w:t xml:space="preserve">i</w:t>
+            </w:r>
+            <w:r>
+              <w:rPr>
+                <w:rFonts w:ascii="Times New Roman" w:cs="Times New Roman" w:eastAsia="Times New Roman" w:hAnsi="Times New Roman"/>
+                <w:sz w:val="24"/>
+                <w:szCs w:val="24"/>
+                <w:rtl w:val="0"/>
+              </w:rPr>
+              <w:t xml:space="preserve"> = min_cluster</w:t>
+            </w:r>
+          </w:p>
+          <w:p>
+            <w:pPr>
+              <w:keepNext w:val="0"/>
+              <w:keepLines w:val="0"/>
+              <w:widowControl w:val="0"/>
+              <w:pBdr>
+                <w:top w:space="0" w:sz="0" w:val="nil"/>
+                <w:left w:space="0" w:sz="0" w:val="nil"/>
+                <w:bottom w:space="0" w:sz="0" w:val="nil"/>
+                <w:right w:space="0" w:sz="0" w:val="nil"/>
+                <w:between w:space="0" w:sz="0" w:val="nil"/>
+              </w:pBdr>
+              <w:shd w:fill="auto" w:val="clear"/>
+              <w:spacing w:after="0" w:before="0" w:line="240" w:lineRule="auto"/>
+              <w:ind w:left="0" w:right="0" w:firstLine="0"/>
+              <w:jc w:val="left"/>
+              <w:rPr>
+                <w:rFonts w:ascii="Times New Roman" w:cs="Times New Roman" w:eastAsia="Times New Roman" w:hAnsi="Times New Roman"/>
+                <w:sz w:val="24"/>
+                <w:szCs w:val="24"/>
+              </w:rPr>
+            </w:pPr>
+            <w:r>
+              <w:rPr>
+                <w:rtl w:val="0"/>
+              </w:rPr>
+            </w:r>
+          </w:p>
+          <w:p>
+            <w:pPr>
+              <w:keepNext w:val="0"/>
+              <w:keepLines w:val="0"/>
+              <w:widowControl w:val="0"/>
+              <w:pBdr>
+                <w:top w:space="0" w:sz="0" w:val="nil"/>
+                <w:left w:space="0" w:sz="0" w:val="nil"/>
+                <w:bottom w:space="0" w:sz="0" w:val="nil"/>
+                <w:right w:space="0" w:sz="0" w:val="nil"/>
+                <w:between w:space="0" w:sz="0" w:val="nil"/>
+              </w:pBdr>
+              <w:shd w:fill="auto" w:val="clear"/>
+              <w:spacing w:after="0" w:before="0" w:line="240" w:lineRule="auto"/>
+              <w:ind w:left="0" w:right="0" w:firstLine="0"/>
+              <w:jc w:val="left"/>
+              <w:rPr>
+                <w:rFonts w:ascii="Times New Roman" w:cs="Times New Roman" w:eastAsia="Times New Roman" w:hAnsi="Times New Roman"/>
+                <w:sz w:val="24"/>
+                <w:szCs w:val="24"/>
+              </w:rPr>
+            </w:pPr>
+            <w:r>
+              <w:rPr>
+                <w:rFonts w:ascii="Times New Roman" w:cs="Times New Roman" w:eastAsia="Times New Roman" w:hAnsi="Times New Roman"/>
+                <w:sz w:val="24"/>
+                <w:szCs w:val="24"/>
+                <w:rtl w:val="0"/>
+              </w:rPr>
+              <w:t xml:space="preserve">  for i = 1 to k:</w:t>
+            </w:r>
+          </w:p>
+          <w:p>
+            <w:pPr>
+              <w:keepNext w:val="0"/>
+              <w:keepLines w:val="0"/>
+              <w:widowControl w:val="0"/>
+              <w:pBdr>
+                <w:top w:space="0" w:sz="0" w:val="nil"/>
+                <w:left w:space="0" w:sz="0" w:val="nil"/>
+                <w:bottom w:space="0" w:sz="0" w:val="nil"/>
+                <w:right w:space="0" w:sz="0" w:val="nil"/>
+                <w:between w:space="0" w:sz="0" w:val="nil"/>
+              </w:pBdr>
+              <w:shd w:fill="auto" w:val="clear"/>
+              <w:spacing w:after="0" w:before="0" w:line="240" w:lineRule="auto"/>
+              <w:ind w:left="0" w:right="0" w:firstLine="0"/>
+              <w:jc w:val="left"/>
+              <w:rPr>
+                <w:rFonts w:ascii="Times New Roman" w:cs="Times New Roman" w:eastAsia="Times New Roman" w:hAnsi="Times New Roman"/>
+                <w:sz w:val="24"/>
+                <w:szCs w:val="24"/>
+              </w:rPr>
+            </w:pPr>
+            <w:r>
+              <w:rPr>
+                <w:rFonts w:ascii="Times New Roman" w:cs="Times New Roman" w:eastAsia="Times New Roman" w:hAnsi="Times New Roman"/>
+                <w:sz w:val="24"/>
+                <w:szCs w:val="24"/>
+                <w:rtl w:val="0"/>
+              </w:rPr>
+              <w:t xml:space="preserve">    calculate the centroid of each cluster i</w:t>
+            </w:r>
+          </w:p>
+          <w:p>
+            <w:pPr>
+              <w:keepNext w:val="0"/>
+              <w:keepLines w:val="0"/>
+              <w:widowControl w:val="0"/>
+              <w:pBdr>
+                <w:top w:space="0" w:sz="0" w:val="nil"/>
+                <w:left w:space="0" w:sz="0" w:val="nil"/>
+                <w:bottom w:space="0" w:sz="0" w:val="nil"/>
+                <w:right w:space="0" w:sz="0" w:val="nil"/>
+                <w:between w:space="0" w:sz="0" w:val="nil"/>
+              </w:pBdr>
+              <w:shd w:fill="auto" w:val="clear"/>
+              <w:spacing w:after="0" w:before="0" w:line="240" w:lineRule="auto"/>
+              <w:ind w:left="0" w:right="0" w:firstLine="0"/>
+              <w:jc w:val="left"/>
+              <w:rPr>
+                <w:rFonts w:ascii="Times New Roman" w:cs="Times New Roman" w:eastAsia="Times New Roman" w:hAnsi="Times New Roman"/>
+                <w:sz w:val="24"/>
+                <w:szCs w:val="24"/>
+              </w:rPr>
+            </w:pPr>
+            <w:r>
+              <w:rPr>
+                <w:rFonts w:ascii="Times New Roman" w:cs="Times New Roman" w:eastAsia="Times New Roman" w:hAnsi="Times New Roman"/>
+                <w:sz w:val="24"/>
+                <w:szCs w:val="24"/>
+                <w:rtl w:val="0"/>
+              </w:rPr>
+              <w:t xml:space="preserve">    set c</w:t>
+            </w:r>
+            <w:r>
+              <w:rPr>
+                <w:rFonts w:ascii="Times New Roman" w:cs="Times New Roman" w:eastAsia="Times New Roman" w:hAnsi="Times New Roman"/>
+                <w:sz w:val="24"/>
+                <w:szCs w:val="24"/>
+                <w:vertAlign w:val="subscript"/>
+                <w:rtl w:val="0"/>
+              </w:rPr>
+              <w:t xml:space="preserve">i</w:t>
+            </w:r>
+            <w:r>
+              <w:rPr>
+                <w:rFonts w:ascii="Times New Roman" w:cs="Times New Roman" w:eastAsia="Times New Roman" w:hAnsi="Times New Roman"/>
+                <w:sz w:val="24"/>
+                <w:szCs w:val="24"/>
+                <w:rtl w:val="0"/>
+              </w:rPr>
+              <w:t xml:space="preserve"> = to centroid i</w:t>
+            </w:r>
+          </w:p>
+          <w:p>
+            <w:pPr>
+              <w:keepNext w:val="0"/>
+              <w:keepLines w:val="0"/>
+              <w:widowControl w:val="0"/>
+              <w:pBdr>
+                <w:top w:space="0" w:sz="0" w:val="nil"/>
+                <w:left w:space="0" w:sz="0" w:val="nil"/>
+                <w:bottom w:space="0" w:sz="0" w:val="nil"/>
+                <w:right w:space="0" w:sz="0" w:val="nil"/>
+                <w:between w:space="0" w:sz="0" w:val="nil"/>
+              </w:pBdr>
+              <w:shd w:fill="auto" w:val="clear"/>
+              <w:spacing w:after="0" w:before="0" w:line="240" w:lineRule="auto"/>
+              <w:ind w:left="0" w:right="0" w:firstLine="0"/>
+              <w:jc w:val="left"/>
+              <w:rPr>
+                <w:rFonts w:ascii="Times New Roman" w:cs="Times New Roman" w:eastAsia="Times New Roman" w:hAnsi="Times New Roman"/>
+                <w:sz w:val="24"/>
+                <w:szCs w:val="24"/>
+              </w:rPr>
+            </w:pPr>
+            <w:r>
+              <w:rPr>
+                <w:rFonts w:ascii="Times New Roman" w:cs="Times New Roman" w:eastAsia="Times New Roman" w:hAnsi="Times New Roman"/>
+                <w:sz w:val="24"/>
+                <w:szCs w:val="24"/>
+                <w:rtl w:val="0"/>
+              </w:rPr>
+              <w:t xml:space="preserve"> </w:t>
+            </w:r>
+          </w:p>
+          <w:p>
+            <w:pPr>
+              <w:keepNext w:val="0"/>
+              <w:keepLines w:val="0"/>
+              <w:widowControl w:val="0"/>
+              <w:pBdr>
+                <w:top w:space="0" w:sz="0" w:val="nil"/>
+                <w:left w:space="0" w:sz="0" w:val="nil"/>
+                <w:bottom w:space="0" w:sz="0" w:val="nil"/>
+                <w:right w:space="0" w:sz="0" w:val="nil"/>
+                <w:between w:space="0" w:sz="0" w:val="nil"/>
+              </w:pBdr>
+              <w:shd w:fill="auto" w:val="clear"/>
+              <w:spacing w:after="0" w:before="0" w:line="240" w:lineRule="auto"/>
+              <w:ind w:left="0" w:right="0" w:firstLine="0"/>
+              <w:jc w:val="left"/>
+              <w:rPr>
+                <w:rFonts w:ascii="Times New Roman" w:cs="Times New Roman" w:eastAsia="Times New Roman" w:hAnsi="Times New Roman"/>
+                <w:sz w:val="24"/>
+                <w:szCs w:val="24"/>
+              </w:rPr>
+            </w:pPr>
+            <w:r>
+              <w:rPr>
+                <w:rFonts w:ascii="Times New Roman" w:cs="Times New Roman" w:eastAsia="Times New Roman" w:hAnsi="Times New Roman"/>
+                <w:sz w:val="24"/>
+                <w:szCs w:val="24"/>
+                <w:rtl w:val="0"/>
+              </w:rPr>
+              <w:t xml:space="preserve">Return sets c and r.  R is the cluster for each point in s, and c is the centroid of each cluster.</w:t>
+            </w:r>
+          </w:p>
+        </w:tc>
+      </w:tr>
+    </w:tbl>
+    <w:p>
+      <w:pPr>
+        <w:rPr>
+          <w:rFonts w:ascii="Times New Roman" w:cs="Times New Roman" w:eastAsia="Times New Roman" w:hAnsi="Times New Roman"/>
+          <w:sz w:val="24"/>
+          <w:szCs w:val="24"/>
+        </w:rPr>
+      </w:pPr>
+      <w:r>
+        <w:rPr>
+          <w:rtl w:val="0"/>
+        </w:rPr>
+      </w:r>
+    </w:p>
+    <w:p>
+      <w:pPr>
+        <w:rPr>
+          <w:rFonts w:ascii="Times New Roman" w:cs="Times New Roman" w:eastAsia="Times New Roman" w:hAnsi="Times New Roman"/>
+          <w:b w:val="1"/>
+          <w:sz w:val="24"/>
+          <w:szCs w:val="24"/>
+        </w:rPr>
+      </w:pPr>
+      <w:r>
+        <w:rPr>
+          <w:rtl w:val="0"/>
+        </w:rPr>
+      </w:r>
+    </w:p>
+    <w:p>
+      <w:pPr>
+        <w:rPr>
+          <w:rFonts w:ascii="Times New Roman" w:cs="Times New Roman" w:eastAsia="Times New Roman" w:hAnsi="Times New Roman"/>
+          <w:sz w:val="24"/>
+          <w:szCs w:val="24"/>
+        </w:rPr>
+      </w:pPr>
+      <w:r>
+        <w:rPr>
+          <w:rFonts w:ascii="Times New Roman" w:cs="Times New Roman" w:eastAsia="Times New Roman" w:hAnsi="Times New Roman"/>
+          <w:b w:val="1"/>
+          <w:sz w:val="24"/>
+          <w:szCs w:val="24"/>
+          <w:rtl w:val="0"/>
+        </w:rPr>
+        <w:t xml:space="preserve">2.2 I-VT </w:t>
+      </w:r>
+      <w:r>
+        <w:rPr>
+          <w:rFonts w:ascii="Times New Roman" w:cs="Times New Roman" w:eastAsia="Times New Roman" w:hAnsi="Times New Roman"/>
+          <w:sz w:val="24"/>
+          <w:szCs w:val="24"/>
+          <w:rtl w:val="0"/>
+        </w:rPr>
+        <w:t xml:space="preserve">classifies eye movements by comparing them to a fixed velocity threshold [2]. Points which fall below that threshold are marked as being part of a fixation while points exceeding the threshold are classified as saccades. I-VT is largely accepted as the simplest form of eye movement classification. Nonetheless, few of more modern classification techniques substantially outperform I-VT.</w:t>
+      </w:r>
+    </w:p>
+    <w:p>
+      <w:pPr>
+        <w:rPr>
+          <w:rFonts w:ascii="Times New Roman" w:cs="Times New Roman" w:eastAsia="Times New Roman" w:hAnsi="Times New Roman"/>
+          <w:sz w:val="24"/>
+          <w:szCs w:val="24"/>
+        </w:rPr>
+      </w:pPr>
+      <w:r>
+        <w:rPr>
+          <w:rtl w:val="0"/>
+        </w:rPr>
+      </w:r>
+    </w:p>
+    <w:p>
+      <w:pPr>
+        <w:rPr>
+          <w:rFonts w:ascii="Times New Roman" w:cs="Times New Roman" w:eastAsia="Times New Roman" w:hAnsi="Times New Roman"/>
+          <w:sz w:val="24"/>
+          <w:szCs w:val="24"/>
+        </w:rPr>
+      </w:pPr>
+      <w:r>
+        <w:rPr>
+          <w:rFonts w:ascii="Times New Roman" w:cs="Times New Roman" w:eastAsia="Times New Roman" w:hAnsi="Times New Roman"/>
+          <w:b w:val="1"/>
+          <w:sz w:val="24"/>
+          <w:szCs w:val="24"/>
+          <w:rtl w:val="0"/>
+        </w:rPr>
+        <w:t xml:space="preserve">2.3 Fixations and Saccades </w:t>
+      </w:r>
+      <w:r>
+        <w:rPr>
+          <w:rFonts w:ascii="Times New Roman" w:cs="Times New Roman" w:eastAsia="Times New Roman" w:hAnsi="Times New Roman"/>
+          <w:sz w:val="24"/>
+          <w:szCs w:val="24"/>
+          <w:rtl w:val="0"/>
+        </w:rPr>
+        <w:t xml:space="preserve">are two of the six major eye movement types which include: fixations, saccades, smooth pursuit, optokinetic reflex, vestibulo-ocular reflex, and vergence [2]. Fixations are defined as the focus of a subject being held on a single point. Saccades by contrast are the rapid movements between fixations. Although there are many sub-types of saccades this work focuses on the broad classification of fixations and saccades.</w:t>
+      </w:r>
+    </w:p>
+    <w:p>
+      <w:pPr>
+        <w:rPr>
+          <w:rFonts w:ascii="Times New Roman" w:cs="Times New Roman" w:eastAsia="Times New Roman" w:hAnsi="Times New Roman"/>
+          <w:sz w:val="24"/>
+          <w:szCs w:val="24"/>
+        </w:rPr>
+      </w:pPr>
+      <w:r>
+        <w:rPr>
+          <w:rtl w:val="0"/>
+        </w:rPr>
+      </w:r>
+    </w:p>
+    <w:p>
+      <w:pPr>
+        <w:rPr>
+          <w:rFonts w:ascii="Times New Roman" w:cs="Times New Roman" w:eastAsia="Times New Roman" w:hAnsi="Times New Roman"/>
+          <w:b w:val="1"/>
+          <w:sz w:val="24"/>
+          <w:szCs w:val="24"/>
+        </w:rPr>
+      </w:pPr>
+      <w:r>
+        <w:rPr>
+          <w:rFonts w:ascii="Times New Roman" w:cs="Times New Roman" w:eastAsia="Times New Roman" w:hAnsi="Times New Roman"/>
+          <w:b w:val="1"/>
+          <w:sz w:val="24"/>
+          <w:szCs w:val="24"/>
+          <w:rtl w:val="0"/>
+        </w:rPr>
+        <w:t xml:space="preserve">3. Methodology- </w:t>
+      </w:r>
+    </w:p>
+    <w:p>
+      <w:pPr>
+        <w:rPr>
+          <w:rFonts w:ascii="Times New Roman" w:cs="Times New Roman" w:eastAsia="Times New Roman" w:hAnsi="Times New Roman"/>
+          <w:sz w:val="24"/>
+          <w:szCs w:val="24"/>
+        </w:rPr>
+      </w:pPr>
+      <w:r>
+        <w:rPr>
+          <w:rFonts w:ascii="Times New Roman" w:cs="Times New Roman" w:eastAsia="Times New Roman" w:hAnsi="Times New Roman"/>
+          <w:b w:val="1"/>
+          <w:sz w:val="24"/>
+          <w:szCs w:val="24"/>
+          <w:rtl w:val="0"/>
+        </w:rPr>
+        <w:t xml:space="preserve">3.1 Feature Extraction </w:t>
+      </w:r>
+      <w:r>
+        <w:rPr>
+          <w:rFonts w:ascii="Times New Roman" w:cs="Times New Roman" w:eastAsia="Times New Roman" w:hAnsi="Times New Roman"/>
+          <w:sz w:val="24"/>
+          <w:szCs w:val="24"/>
+          <w:rtl w:val="0"/>
+        </w:rPr>
+        <w:t xml:space="preserve">is first performed on the 1800 raw data points. A velocity in the x and y direction is calculated for each point and from them a combined velocity is calculated. The same feature set is used for both I-VT and for K-Means clustering. For K-Means it was necessary to strip out the position values to fit the data matrix required by the MatLab implementation of K-Means. Furthermore K-Means is given the absolute value of each velocity score rather than the raw value. This is to prevent the formation of three clusters in the data: one high velocity, one near zero, and one very negative.</w:t>
+      </w:r>
+    </w:p>
+    <w:p>
+      <w:pPr>
+        <w:rPr>
+          <w:rFonts w:ascii="Times New Roman" w:cs="Times New Roman" w:eastAsia="Times New Roman" w:hAnsi="Times New Roman"/>
+          <w:sz w:val="24"/>
+          <w:szCs w:val="24"/>
+        </w:rPr>
+      </w:pPr>
+      <w:r>
+        <w:rPr>
+          <w:rtl w:val="0"/>
+        </w:rPr>
+      </w:r>
+    </w:p>
+    <w:p>
+      <w:pPr>
+        <w:rPr>
+          <w:rFonts w:ascii="Times New Roman" w:cs="Times New Roman" w:eastAsia="Times New Roman" w:hAnsi="Times New Roman"/>
+          <w:sz w:val="24"/>
+          <w:szCs w:val="24"/>
+        </w:rPr>
+      </w:pPr>
+      <w:r>
+        <w:rPr>
+          <w:rFonts w:ascii="Times New Roman" w:cs="Times New Roman" w:eastAsia="Times New Roman" w:hAnsi="Times New Roman"/>
+          <w:b w:val="1"/>
+          <w:sz w:val="24"/>
+          <w:szCs w:val="24"/>
+          <w:rtl w:val="0"/>
+        </w:rPr>
+        <w:t xml:space="preserve">3.2 I-VT </w:t>
+      </w:r>
+      <w:r>
+        <w:rPr>
+          <w:rFonts w:ascii="Times New Roman" w:cs="Times New Roman" w:eastAsia="Times New Roman" w:hAnsi="Times New Roman"/>
+          <w:sz w:val="24"/>
+          <w:szCs w:val="24"/>
+          <w:rtl w:val="0"/>
+        </w:rPr>
+        <w:t xml:space="preserve">compares each value in the extracted feature set with the defined velocity threshold. For this experiment a threshold value of [[[fill in threshold]]].</w:t>
+      </w:r>
+    </w:p>
+    <w:p>
+      <w:pPr>
+        <w:rPr>
+          <w:rFonts w:ascii="Times New Roman" w:cs="Times New Roman" w:eastAsia="Times New Roman" w:hAnsi="Times New Roman"/>
+          <w:sz w:val="24"/>
+          <w:szCs w:val="24"/>
+        </w:rPr>
+      </w:pPr>
+      <w:r>
+        <w:br w:type="page"/>
+      </w:r>
+      <w:r>
+        <w:rPr>
+          <w:rtl w:val="0"/>
+        </w:rPr>
+      </w:r>
+    </w:p>
+    <w:p>
+      <w:pPr>
+        <w:rPr>
+          <w:rFonts w:ascii="Times New Roman" w:cs="Times New Roman" w:eastAsia="Times New Roman" w:hAnsi="Times New Roman"/>
+          <w:sz w:val="24"/>
+          <w:szCs w:val="24"/>
+        </w:rPr>
+      </w:pPr>
+      <w:r>
+        <w:rPr>
+          <w:rFonts w:ascii="Times New Roman" w:cs="Times New Roman" w:eastAsia="Times New Roman" w:hAnsi="Times New Roman"/>
+          <w:sz w:val="24"/>
+          <w:szCs w:val="24"/>
+          <w:rtl w:val="0"/>
+        </w:rPr>
+        <w:t xml:space="preserve">[1] McQueen J., (1967) Some methods for classification and analysis of multivariate observations, Proceedings of the 5th Berkeley Symposium on Math,  Statistics, and Probability. Berkeley, CA</w:t>
+      </w:r>
+    </w:p>
+    <w:p>
+      <w:pPr>
+        <w:rPr>
+          <w:rFonts w:ascii="Times New Roman" w:cs="Times New Roman" w:eastAsia="Times New Roman" w:hAnsi="Times New Roman"/>
+          <w:sz w:val="24"/>
+          <w:szCs w:val="24"/>
+        </w:rPr>
+      </w:pPr>
+      <w:r>
+        <w:rPr>
+          <w:rtl w:val="0"/>
+        </w:rPr>
+      </w:r>
+    </w:p>
+    <w:p>
+      <w:pPr>
+        <w:rPr>
+          <w:rFonts w:ascii="Times New Roman" w:cs="Times New Roman" w:eastAsia="Times New Roman" w:hAnsi="Times New Roman"/>
+          <w:sz w:val="24"/>
+          <w:szCs w:val="24"/>
+        </w:rPr>
+      </w:pPr>
+      <w:r>
+        <w:rPr>
+          <w:rFonts w:ascii="Times New Roman" w:cs="Times New Roman" w:eastAsia="Times New Roman" w:hAnsi="Times New Roman"/>
+          <w:sz w:val="24"/>
+          <w:szCs w:val="24"/>
+          <w:rtl w:val="0"/>
+        </w:rPr>
+        <w:t xml:space="preserve">[2] Komogortsev O., Koh D., Jayarathna S., Gowda S., (2009) Qualitative and Quantitative Scoring and Evaluations of the Eye Movement Classification Algorithms, Technical Report: Texas State University. San Marcos, TX</w:t>
       </w:r>
     </w:p>
     <w:sectPr>
@@ -361,6 +1628,19 @@
       <w:sz w:val="30"/>
       <w:szCs w:val="30"/>
     </w:rPr>
+  </w:style>
+  <w:style w:type="table" w:styleId="Table1">
+    <w:basedOn w:val="TableNormal"/>
+    <w:tblPr>
+      <w:tblStyleRowBandSize w:val="1"/>
+      <w:tblStyleColBandSize w:val="1"/>
+      <w:tblCellMar>
+        <w:top w:w="100.0" w:type="dxa"/>
+        <w:left w:w="100.0" w:type="dxa"/>
+        <w:bottom w:w="100.0" w:type="dxa"/>
+        <w:right w:w="100.0" w:type="dxa"/>
+      </w:tblCellMar>
+    </w:tblPr>
   </w:style>
 </w:styles>
 </file>

</xml_diff>